<commit_message>
modified 1,2 and 3 titles
</commit_message>
<xml_diff>
--- a/Testing_and_audit_report_draft.docx
+++ b/Testing_and_audit_report_draft.docx
@@ -3239,6 +3239,44 @@
         </w:rPr>
         <w:t>is a group exercise and it is part of the Auditing and Testing Technical Security course.</w:t>
       </w:r>
+      <w:r>
+        <w:rPr>
+          <w:lang w:val="en-US"/>
+        </w:rPr>
+        <w:t xml:space="preserve"> Report includes </w:t>
+      </w:r>
+      <w:r>
+        <w:rPr>
+          <w:lang w:val="en-US"/>
+        </w:rPr>
+        <w:t>external and internal network security test</w:t>
+      </w:r>
+      <w:r>
+        <w:rPr>
+          <w:lang w:val="en-US"/>
+        </w:rPr>
+        <w:t>s</w:t>
+      </w:r>
+      <w:r>
+        <w:rPr>
+          <w:lang w:val="en-US"/>
+        </w:rPr>
+        <w:t xml:space="preserve"> performed against the LDIL corporate network. </w:t>
+      </w:r>
+      <w:r>
+        <w:rPr>
+          <w:lang w:val="en-US"/>
+        </w:rPr>
+        <w:t xml:space="preserve">The goal of the technical security audit is to form overall picture relating to state of the security and offer recommendations for future improvements. </w:t>
+      </w:r>
+    </w:p>
+    <w:p>
+      <w:pPr>
+        <w:pStyle w:val="Otsikko1"/>
+      </w:pPr>
+      <w:r>
+        <w:t>Target organization</w:t>
+      </w:r>
     </w:p>
     <w:p>
       <w:pPr>
@@ -3273,21 +3311,6 @@
     </w:p>
     <w:p>
       <w:pPr>
-        <w:pStyle w:val="Luettelokappale"/>
-        <w:numPr>
-          <w:ilvl w:val="0"/>
-          <w:numId w:val="37"/>
-        </w:numPr>
-      </w:pPr>
-      <w:r>
-        <w:t>Vahti-ohje otsikko 1.2 -&gt; arvioinnin h</w:t>
-      </w:r>
-      <w:r>
-        <w:t>yödyt organisaatiolle</w:t>
-      </w:r>
-    </w:p>
-    <w:p>
-      <w:pPr>
         <w:pStyle w:val="Otsikko1"/>
       </w:pPr>
       <w:bookmarkStart w:id="9" w:name="_Toc501481999"/>
@@ -3298,6 +3321,46 @@
       <w:r>
         <w:t>audit</w:t>
       </w:r>
+    </w:p>
+    <w:p>
+      <w:pPr>
+        <w:rPr>
+          <w:lang w:val="en-US"/>
+        </w:rPr>
+      </w:pPr>
+      <w:r>
+        <w:rPr>
+          <w:lang w:val="en-US"/>
+        </w:rPr>
+        <w:t xml:space="preserve">The reference framework used in this audit </w:t>
+      </w:r>
+      <w:r>
+        <w:rPr>
+          <w:lang w:val="en-US"/>
+        </w:rPr>
+        <w:t xml:space="preserve">is Payment Card Industry Data Security Standard (PCI DSS). As a notice it should be reminded, that this </w:t>
+      </w:r>
+      <w:r>
+        <w:rPr>
+          <w:lang w:val="en-US"/>
+        </w:rPr>
+        <w:t>audit</w:t>
+      </w:r>
+      <w:r>
+        <w:rPr>
+          <w:lang w:val="en-US"/>
+        </w:rPr>
+        <w:t xml:space="preserve"> is purely technical and do not include any administrative part relating to used framework.</w:t>
+      </w:r>
+    </w:p>
+    <w:p>
+      <w:pPr>
+        <w:rPr>
+          <w:lang w:val="en-US"/>
+        </w:rPr>
+      </w:pPr>
+      <w:bookmarkStart w:id="10" w:name="_GoBack"/>
+      <w:bookmarkEnd w:id="10"/>
     </w:p>
     <w:p>
       <w:pPr>
@@ -3491,11 +3554,11 @@
       <w:pPr>
         <w:pStyle w:val="Otsikko1"/>
       </w:pPr>
-      <w:bookmarkStart w:id="10" w:name="_Toc501482000"/>
+      <w:bookmarkStart w:id="11" w:name="_Toc501482000"/>
       <w:r>
         <w:t>Audit activities</w:t>
       </w:r>
-      <w:bookmarkEnd w:id="10"/>
+      <w:bookmarkEnd w:id="11"/>
     </w:p>
     <w:p>
       <w:pPr>
@@ -3532,14 +3595,8 @@
         <w:rPr>
           <w:lang w:val="en-US"/>
         </w:rPr>
-        <w:t xml:space="preserve">Groups were </w:t>
-      </w:r>
-      <w:proofErr w:type="spellStart"/>
-      <w:r>
-        <w:rPr>
-          <w:lang w:val="en-US"/>
-        </w:rPr>
-        <w:t>following:</w:t>
+        <w:lastRenderedPageBreak/>
+        <w:t>Groups were following:</w:t>
       </w:r>
     </w:p>
     <w:p>
@@ -3553,6 +3610,7 @@
           <w:lang w:val="en-US"/>
         </w:rPr>
       </w:pPr>
+      <w:proofErr w:type="spellStart"/>
       <w:r>
         <w:rPr>
           <w:lang w:val="en-US"/>
@@ -3778,7 +3836,6 @@
         <w:rPr>
           <w:lang w:val="en-US"/>
         </w:rPr>
-        <w:lastRenderedPageBreak/>
         <w:t>Workstation network (Internal and branch)</w:t>
       </w:r>
     </w:p>
@@ -3806,11 +3863,11 @@
       <w:pPr>
         <w:pStyle w:val="Otsikko1"/>
       </w:pPr>
-      <w:bookmarkStart w:id="11" w:name="_Toc501482001"/>
+      <w:bookmarkStart w:id="12" w:name="_Toc501482001"/>
       <w:r>
         <w:t>Main findings</w:t>
       </w:r>
-      <w:bookmarkEnd w:id="11"/>
+      <w:bookmarkEnd w:id="12"/>
     </w:p>
     <w:p>
       <w:pPr>
@@ -3898,8 +3955,6 @@
           <w:lang w:val="en-US"/>
         </w:rPr>
       </w:pPr>
-      <w:bookmarkStart w:id="12" w:name="_GoBack"/>
-      <w:bookmarkEnd w:id="12"/>
     </w:p>
     <w:p>
       <w:pPr>
@@ -3983,6 +4038,7 @@
       </w:pPr>
       <w:bookmarkStart w:id="14" w:name="_Toc501482003"/>
       <w:r>
+        <w:lastRenderedPageBreak/>
         <w:t xml:space="preserve">Detailed </w:t>
       </w:r>
       <w:r>
@@ -4019,7 +4075,6 @@
       <w:bookmarkStart w:id="16" w:name="_Toc501482004"/>
       <w:proofErr w:type="spellStart"/>
       <w:r>
-        <w:lastRenderedPageBreak/>
         <w:t>Tool</w:t>
       </w:r>
       <w:bookmarkEnd w:id="15"/>
@@ -4719,7 +4774,6 @@
         <w:rPr>
           <w:lang w:val="en-US"/>
         </w:rPr>
-        <w:lastRenderedPageBreak/>
         <w:t xml:space="preserve"> </w:t>
       </w:r>
       <w:bookmarkStart w:id="21" w:name="_Toc500698266"/>
@@ -9887,7 +9941,7 @@
           <w:rPr>
             <w:noProof/>
           </w:rPr>
-          <w:t>2</w:t>
+          <w:t>13</w:t>
         </w:r>
         <w:r>
           <w:fldChar w:fldCharType="end"/>
@@ -15817,27 +15871,6 @@
 </file>
 
 <file path=customXml/item1.xml><?xml version="1.0" encoding="utf-8"?>
-<p:properties xmlns:p="http://schemas.microsoft.com/office/2006/metadata/properties" xmlns:xsi="http://www.w3.org/2001/XMLSchema-instance" xmlns:pc="http://schemas.microsoft.com/office/infopath/2007/PartnerControls">
-  <documentManagement>
-    <CommentCount xmlns="9edc1acd-682f-4e7d-a5c9-f315cff7cb3d" xsi:nil="true"/>
-    <TaxCatchAll xmlns="9edc1acd-682f-4e7d-a5c9-f315cff7cb3d"/>
-    <l3ddd979dfcb4bc0a0c29c6e6188390e xmlns="9edc1acd-682f-4e7d-a5c9-f315cff7cb3d">
-      <Terms xmlns="http://schemas.microsoft.com/office/infopath/2007/PartnerControls"/>
-    </l3ddd979dfcb4bc0a0c29c6e6188390e>
-  </documentManagement>
-</p:properties>
-</file>
-
-<file path=customXml/item2.xml><?xml version="1.0" encoding="utf-8"?>
-<?mso-contentType ?>
-<FormTemplates xmlns="http://schemas.microsoft.com/sharepoint/v3/contenttype/forms">
-  <Display>DocumentLibraryForm</Display>
-  <Edit>DocumentLibraryForm</Edit>
-  <New>DocumentLibraryForm</New>
-</FormTemplates>
-</file>
-
-<file path=customXml/item3.xml><?xml version="1.0" encoding="utf-8"?>
 <ct:contentTypeSchema xmlns:ct="http://schemas.microsoft.com/office/2006/metadata/contentType" xmlns:ma="http://schemas.microsoft.com/office/2006/metadata/properties/metaAttributes" ct:_="" ma:_="" ma:contentTypeName="Asiakirja" ma:contentTypeID="0x010100543DDC2CCE060E4188A28C0FE66A4606" ma:contentTypeVersion="1" ma:contentTypeDescription="Luo uusi asiakirja." ma:contentTypeScope="" ma:versionID="97ca3126af39287753459cd3183d7de6">
   <xsd:schema xmlns:xsd="http://www.w3.org/2001/XMLSchema" xmlns:xs="http://www.w3.org/2001/XMLSchema" xmlns:p="http://schemas.microsoft.com/office/2006/metadata/properties" xmlns:ns2="9edc1acd-682f-4e7d-a5c9-f315cff7cb3d" targetNamespace="http://schemas.microsoft.com/office/2006/metadata/properties" ma:root="true" ma:fieldsID="91b88984e148664ecee30080f504eb99" ns2:_="">
     <xsd:import namespace="9edc1acd-682f-4e7d-a5c9-f315cff7cb3d"/>
@@ -15995,29 +16028,32 @@
 </ct:contentTypeSchema>
 </file>
 
+<file path=customXml/item2.xml><?xml version="1.0" encoding="utf-8"?>
+<?mso-contentType ?>
+<FormTemplates xmlns="http://schemas.microsoft.com/sharepoint/v3/contenttype/forms">
+  <Display>DocumentLibraryForm</Display>
+  <Edit>DocumentLibraryForm</Edit>
+  <New>DocumentLibraryForm</New>
+</FormTemplates>
+</file>
+
+<file path=customXml/item3.xml><?xml version="1.0" encoding="utf-8"?>
+<p:properties xmlns:p="http://schemas.microsoft.com/office/2006/metadata/properties" xmlns:xsi="http://www.w3.org/2001/XMLSchema-instance" xmlns:pc="http://schemas.microsoft.com/office/infopath/2007/PartnerControls">
+  <documentManagement>
+    <CommentCount xmlns="9edc1acd-682f-4e7d-a5c9-f315cff7cb3d" xsi:nil="true"/>
+    <TaxCatchAll xmlns="9edc1acd-682f-4e7d-a5c9-f315cff7cb3d"/>
+    <l3ddd979dfcb4bc0a0c29c6e6188390e xmlns="9edc1acd-682f-4e7d-a5c9-f315cff7cb3d">
+      <Terms xmlns="http://schemas.microsoft.com/office/infopath/2007/PartnerControls"/>
+    </l3ddd979dfcb4bc0a0c29c6e6188390e>
+  </documentManagement>
+</p:properties>
+</file>
+
 <file path=customXml/item4.xml><?xml version="1.0" encoding="utf-8"?>
 <b:Sources xmlns:b="http://schemas.openxmlformats.org/officeDocument/2006/bibliography" xmlns="http://schemas.openxmlformats.org/officeDocument/2006/bibliography" SelectedStyle="\APASixthEditionOfficeOnline.xsl" StyleName="APA" Version="6"/>
 </file>
 
 <file path=customXml/itemProps1.xml><?xml version="1.0" encoding="utf-8"?>
-<ds:datastoreItem xmlns:ds="http://schemas.openxmlformats.org/officeDocument/2006/customXml" ds:itemID="{2521EB80-4921-4BD8-B293-C9119AA395AA}">
-  <ds:schemaRefs>
-    <ds:schemaRef ds:uri="http://schemas.microsoft.com/office/2006/metadata/properties"/>
-    <ds:schemaRef ds:uri="http://schemas.microsoft.com/office/infopath/2007/PartnerControls"/>
-    <ds:schemaRef ds:uri="9edc1acd-682f-4e7d-a5c9-f315cff7cb3d"/>
-  </ds:schemaRefs>
-</ds:datastoreItem>
-</file>
-
-<file path=customXml/itemProps2.xml><?xml version="1.0" encoding="utf-8"?>
-<ds:datastoreItem xmlns:ds="http://schemas.openxmlformats.org/officeDocument/2006/customXml" ds:itemID="{B0E9C2FE-1EA5-4442-AFBA-787184B30638}">
-  <ds:schemaRefs>
-    <ds:schemaRef ds:uri="http://schemas.microsoft.com/sharepoint/v3/contenttype/forms"/>
-  </ds:schemaRefs>
-</ds:datastoreItem>
-</file>
-
-<file path=customXml/itemProps3.xml><?xml version="1.0" encoding="utf-8"?>
 <ds:datastoreItem xmlns:ds="http://schemas.openxmlformats.org/officeDocument/2006/customXml" ds:itemID="{751D0B3D-9DC3-457F-A4DF-7D78E5541DA3}">
   <ds:schemaRefs>
     <ds:schemaRef ds:uri="http://schemas.microsoft.com/office/2006/metadata/contentType"/>
@@ -16035,8 +16071,26 @@
 </ds:datastoreItem>
 </file>
 
+<file path=customXml/itemProps2.xml><?xml version="1.0" encoding="utf-8"?>
+<ds:datastoreItem xmlns:ds="http://schemas.openxmlformats.org/officeDocument/2006/customXml" ds:itemID="{B0E9C2FE-1EA5-4442-AFBA-787184B30638}">
+  <ds:schemaRefs>
+    <ds:schemaRef ds:uri="http://schemas.microsoft.com/sharepoint/v3/contenttype/forms"/>
+  </ds:schemaRefs>
+</ds:datastoreItem>
+</file>
+
+<file path=customXml/itemProps3.xml><?xml version="1.0" encoding="utf-8"?>
+<ds:datastoreItem xmlns:ds="http://schemas.openxmlformats.org/officeDocument/2006/customXml" ds:itemID="{2521EB80-4921-4BD8-B293-C9119AA395AA}">
+  <ds:schemaRefs>
+    <ds:schemaRef ds:uri="http://schemas.microsoft.com/office/2006/metadata/properties"/>
+    <ds:schemaRef ds:uri="http://schemas.microsoft.com/office/infopath/2007/PartnerControls"/>
+    <ds:schemaRef ds:uri="9edc1acd-682f-4e7d-a5c9-f315cff7cb3d"/>
+  </ds:schemaRefs>
+</ds:datastoreItem>
+</file>
+
 <file path=customXml/itemProps4.xml><?xml version="1.0" encoding="utf-8"?>
-<ds:datastoreItem xmlns:ds="http://schemas.openxmlformats.org/officeDocument/2006/customXml" ds:itemID="{0D94816B-C722-4B74-8E21-3BE06ABBC69D}">
+<ds:datastoreItem xmlns:ds="http://schemas.openxmlformats.org/officeDocument/2006/customXml" ds:itemID="{C0082824-F133-4E0F-B7A3-257A68E95117}">
   <ds:schemaRefs>
     <ds:schemaRef ds:uri="http://schemas.openxmlformats.org/officeDocument/2006/bibliography"/>
   </ds:schemaRefs>

</xml_diff>